<commit_message>
Updates to Lecture 2
Added public data for in class demo
Expanded lecture 2
</commit_message>
<xml_diff>
--- a/Week_2/HPC_Video_Instructions.docx
+++ b/Week_2/HPC_Video_Instructions.docx
@@ -123,7 +123,19 @@
         <w:rPr>
           <w:color w:val="000000" w:themeColor="text1"/>
         </w:rPr>
-        <w:t>Handling Large datasets: Ideal for big data applications in genomics, climate modeling, machine learning, and scientific simulations.</w:t>
+        <w:t xml:space="preserve">Handling Large </w:t>
+      </w:r>
+      <w:r>
+        <w:rPr>
+          <w:color w:val="000000" w:themeColor="text1"/>
+        </w:rPr>
+        <w:t>D</w:t>
+      </w:r>
+      <w:r>
+        <w:rPr>
+          <w:color w:val="000000" w:themeColor="text1"/>
+        </w:rPr>
+        <w:t>atasets: Ideal for big data applications in genomics, climate modeling, machine learning, and scientific simulations.</w:t>
       </w:r>
     </w:p>
     <w:p>
@@ -267,30 +279,20 @@
         </w:rPr>
         <w:t xml:space="preserve"> your system and there is nothing you need to do. I’ll show you how to navigate to your terminal in the HPC video for this class. Windows people, you will need to download either one of these terminal systems: </w:t>
       </w:r>
-      <w:r>
-        <w:fldChar w:fldCharType="begin"/>
-      </w:r>
-      <w:r>
-        <w:instrText>HYPERLINK "https://mobaxterm.mobatek.net/"</w:instrText>
-      </w:r>
-      <w:r>
-        <w:fldChar w:fldCharType="separate"/>
-      </w:r>
-      <w:proofErr w:type="spellStart"/>
-      <w:r>
-        <w:rPr>
-          <w:rStyle w:val="Hyperlink"/>
-        </w:rPr>
-        <w:t>MobaXterm</w:t>
-      </w:r>
-      <w:proofErr w:type="spellEnd"/>
-      <w:r>
-        <w:fldChar w:fldCharType="end"/>
-      </w:r>
+      <w:hyperlink r:id="rId6" w:history="1">
+        <w:proofErr w:type="spellStart"/>
+        <w:r>
+          <w:rPr>
+            <w:rStyle w:val="Hyperlink"/>
+          </w:rPr>
+          <w:t>MobaXterm</w:t>
+        </w:r>
+        <w:proofErr w:type="spellEnd"/>
+      </w:hyperlink>
       <w:r>
         <w:t xml:space="preserve"> or </w:t>
       </w:r>
-      <w:hyperlink r:id="rId6" w:history="1">
+      <w:hyperlink r:id="rId7" w:history="1">
         <w:r>
           <w:rPr>
             <w:rStyle w:val="Hyperlink"/>
@@ -321,7 +323,7 @@
       <w:r>
         <w:t xml:space="preserve"> </w:t>
       </w:r>
-      <w:hyperlink r:id="rId7" w:history="1">
+      <w:hyperlink r:id="rId8" w:history="1">
         <w:proofErr w:type="spellStart"/>
         <w:r>
           <w:rPr>
@@ -334,7 +336,7 @@
       <w:r>
         <w:t xml:space="preserve"> or </w:t>
       </w:r>
-      <w:hyperlink r:id="rId8" w:history="1">
+      <w:hyperlink r:id="rId9" w:history="1">
         <w:r>
           <w:rPr>
             <w:rStyle w:val="Hyperlink"/>
@@ -410,7 +412,7 @@
       <w:r>
         <w:t xml:space="preserve">ssh </w:t>
       </w:r>
-      <w:hyperlink r:id="rId9" w:history="1">
+      <w:hyperlink r:id="rId10" w:history="1">
         <w:r>
           <w:rPr>
             <w:rStyle w:val="Hyperlink"/>
@@ -745,11 +747,9 @@
       <w:r>
         <w:t xml:space="preserve">“It is nice </w:t>
       </w:r>
-      <w:proofErr w:type="spellStart"/>
-      <w:r>
-        <w:t>ot</w:t>
-      </w:r>
-      <w:proofErr w:type="spellEnd"/>
+      <w:r>
+        <w:t>to</w:t>
+      </w:r>
       <w:r>
         <w:t xml:space="preserve"> meet you.”)</w:t>
       </w:r>
@@ -800,7 +800,7 @@
                     <pic:cNvPicPr/>
                   </pic:nvPicPr>
                   <pic:blipFill>
-                    <a:blip r:embed="rId10">
+                    <a:blip r:embed="rId11">
                       <a:extLst>
                         <a:ext uri="{28A0092B-C50C-407E-A947-70E740481C1C}">
                           <a14:useLocalDpi xmlns:a14="http://schemas.microsoft.com/office/drawing/2010/main" val="0"/>
@@ -987,7 +987,7 @@
                     <pic:cNvPicPr/>
                   </pic:nvPicPr>
                   <pic:blipFill>
-                    <a:blip r:embed="rId11" cstate="print">
+                    <a:blip r:embed="rId12" cstate="print">
                       <a:extLst>
                         <a:ext uri="{28A0092B-C50C-407E-A947-70E740481C1C}">
                           <a14:useLocalDpi xmlns:a14="http://schemas.microsoft.com/office/drawing/2010/main" val="0"/>
@@ -1205,7 +1205,19 @@
         <w:rPr>
           <w:color w:val="000000" w:themeColor="text1"/>
         </w:rPr>
-        <w:t>darfs-hpc</w:t>
+        <w:t>dar</w:t>
+      </w:r>
+      <w:r>
+        <w:rPr>
+          <w:color w:val="000000" w:themeColor="text1"/>
+        </w:rPr>
+        <w:t>t</w:t>
+      </w:r>
+      <w:r>
+        <w:rPr>
+          <w:color w:val="000000" w:themeColor="text1"/>
+        </w:rPr>
+        <w:t>fs-hpc</w:t>
       </w:r>
       <w:proofErr w:type="spellEnd"/>
       <w:r>
@@ -1478,16 +1490,7 @@
         <w:jc w:val="both"/>
       </w:pPr>
       <w:r>
-        <w:t>#This line is u</w:t>
-      </w:r>
-      <w:r>
-        <w:t xml:space="preserve">sed to instruct the operating system </w:t>
-      </w:r>
-      <w:r>
-        <w:t>t</w:t>
-      </w:r>
-      <w:r>
-        <w:t>o use the bash as a command interpreter</w:t>
+        <w:t>#This line is used to instruct the operating system to use the bash as a command interpreter</w:t>
       </w:r>
     </w:p>
     <w:p>
@@ -1527,10 +1530,7 @@
         <w:jc w:val="both"/>
       </w:pPr>
       <w:r>
-        <w:t xml:space="preserve">#This line </w:t>
-      </w:r>
-      <w:r>
-        <w:t>is the name of the job we will be running</w:t>
+        <w:t>#This line is the name of the job we will be running</w:t>
       </w:r>
     </w:p>
     <w:p>
@@ -1579,10 +1579,7 @@
         <w:jc w:val="both"/>
       </w:pPr>
       <w:r>
-        <w:t>#</w:t>
-      </w:r>
-      <w:r>
-        <w:t>This file will automatically generate and store any error messages we get when we run our script</w:t>
+        <w:t>#This file will automatically generate and store any error messages we get when we run our script</w:t>
       </w:r>
     </w:p>
     <w:p>
@@ -1620,14 +1617,7 @@
           <w:b/>
           <w:bCs/>
         </w:rPr>
-        <w:t>My_Test_Run.</w:t>
-      </w:r>
-      <w:r>
-        <w:rPr>
-          <w:b/>
-          <w:bCs/>
-        </w:rPr>
-        <w:t>out</w:t>
+        <w:t>My_Test_Run.out</w:t>
       </w:r>
       <w:proofErr w:type="spellEnd"/>
     </w:p>
@@ -1636,10 +1626,7 @@
         <w:jc w:val="both"/>
       </w:pPr>
       <w:r>
-        <w:t xml:space="preserve">#This file will automatically generate and store any </w:t>
-      </w:r>
-      <w:r>
-        <w:t>results from our job run</w:t>
+        <w:t>#This file will automatically generate and store any results from our job run</w:t>
       </w:r>
     </w:p>
     <w:p>
@@ -1686,10 +1673,7 @@
         <w:jc w:val="both"/>
       </w:pPr>
       <w:r>
-        <w:t>#</w:t>
-      </w:r>
-      <w:r>
-        <w:t>This line indicates the number of nodes we are requesting. You can increase the number of nodes if you wish to run multiple scripts</w:t>
+        <w:t>#This line indicates the number of nodes we are requesting. You can increase the number of nodes if you wish to run multiple scripts</w:t>
       </w:r>
     </w:p>
     <w:p>
@@ -1713,10 +1697,7 @@
         <w:jc w:val="both"/>
       </w:pPr>
       <w:r>
-        <w:t>#</w:t>
-      </w:r>
-      <w:r>
-        <w:t>This line tells us the amount of memory we will need</w:t>
+        <w:t>#This line tells us the amount of memory we will need</w:t>
       </w:r>
     </w:p>
     <w:p>
@@ -1741,10 +1722,7 @@
       </w:pPr>
       <w:r>
         <w:lastRenderedPageBreak/>
-        <w:t xml:space="preserve">#This line tells us the </w:t>
-      </w:r>
-      <w:r>
-        <w:t>wall time</w:t>
+        <w:t>#This line tells us the wall time</w:t>
       </w:r>
     </w:p>
     <w:p>
@@ -1768,10 +1746,7 @@
         <w:jc w:val="both"/>
       </w:pPr>
       <w:r>
-        <w:t>#</w:t>
-      </w:r>
-      <w:r>
-        <w:t>The partition refers to a particular set of nodes to which we have access</w:t>
+        <w:t>#The partition refers to a particular set of nodes to which we have access</w:t>
       </w:r>
     </w:p>
     <w:p>
@@ -1802,10 +1777,7 @@
         <w:jc w:val="both"/>
       </w:pPr>
       <w:r>
-        <w:t>#</w:t>
-      </w:r>
-      <w:r>
-        <w:t>This is the number of CPUs requested for our task</w:t>
+        <w:t>#This is the number of CPUs requested for our task</w:t>
       </w:r>
     </w:p>
     <w:p>

</xml_diff>